<commit_message>
update week 12 summary
</commit_message>
<xml_diff>
--- a/plans/Week12Summary.docx
+++ b/plans/Week12Summary.docx
@@ -263,40 +263,40 @@
         <w:ind w:left="720" w:hanging="360"/>
         <w:contextualSpacing w:val="1"/>
         <w:rPr>
-          <w:color w:val="ff0000"/>
-          <w:sz w:val="24"/>
-          <w:szCs w:val="24"/>
-        </w:rPr>
-      </w:pPr>
-      <w:commentRangeStart w:id="0"/>
-      <w:r>
-        <w:rPr>
-          <w:color w:val="ff0000"/>
-          <w:sz w:val="24"/>
-          <w:szCs w:val="24"/>
-          <w:rtl w:val="0"/>
-        </w:rPr>
-        <w:t xml:space="preserve">Make dynamic route for item pages.</w:t>
-      </w:r>
-    </w:p>
-    <w:p>
-      <w:pPr>
-        <w:numPr>
-          <w:ilvl w:val="0"/>
-          <w:numId w:val="2"/>
-        </w:numPr>
-        <w:spacing w:line="480" w:lineRule="auto"/>
-        <w:ind w:left="720" w:hanging="360"/>
-        <w:contextualSpacing w:val="1"/>
-        <w:rPr>
-          <w:color w:val="ff0000"/>
-          <w:sz w:val="24"/>
-          <w:szCs w:val="24"/>
-        </w:rPr>
-      </w:pPr>
-      <w:r>
-        <w:rPr>
-          <w:color w:val="ff0000"/>
+          <w:sz w:val="24"/>
+          <w:szCs w:val="24"/>
+        </w:rPr>
+      </w:pPr>
+      <w:r>
+        <w:rPr>
+          <w:sz w:val="24"/>
+          <w:szCs w:val="24"/>
+          <w:rtl w:val="0"/>
+        </w:rPr>
+        <w:t xml:space="preserve">Started working on dynamic page for items. Dynamic pages are currently redirecting to listing page itself.</w:t>
+      </w:r>
+      <w:r>
+        <w:rPr>
+          <w:rtl w:val="0"/>
+        </w:rPr>
+      </w:r>
+    </w:p>
+    <w:p>
+      <w:pPr>
+        <w:numPr>
+          <w:ilvl w:val="0"/>
+          <w:numId w:val="2"/>
+        </w:numPr>
+        <w:spacing w:line="480" w:lineRule="auto"/>
+        <w:ind w:left="720" w:hanging="360"/>
+        <w:contextualSpacing w:val="1"/>
+        <w:rPr>
+          <w:sz w:val="24"/>
+          <w:szCs w:val="24"/>
+        </w:rPr>
+      </w:pPr>
+      <w:r>
+        <w:rPr>
           <w:sz w:val="24"/>
           <w:szCs w:val="24"/>
           <w:rtl w:val="0"/>
@@ -314,23 +314,42 @@
         <w:ind w:left="720" w:hanging="360"/>
         <w:contextualSpacing w:val="1"/>
         <w:rPr>
-          <w:color w:val="ff0000"/>
-          <w:sz w:val="24"/>
-          <w:szCs w:val="24"/>
-        </w:rPr>
-      </w:pPr>
-      <w:r>
-        <w:rPr>
-          <w:color w:val="ff0000"/>
-          <w:sz w:val="24"/>
-          <w:szCs w:val="24"/>
-          <w:rtl w:val="0"/>
-        </w:rPr>
-        <w:t xml:space="preserve"> Start the process of allowing a user to post an item for sale.</w:t>
-      </w:r>
-      <w:commentRangeEnd w:id="0"/>
-      <w:r>
-        <w:commentReference w:id="0"/>
+          <w:sz w:val="24"/>
+          <w:szCs w:val="24"/>
+          <w:u w:val="none"/>
+        </w:rPr>
+      </w:pPr>
+      <w:r>
+        <w:rPr>
+          <w:sz w:val="24"/>
+          <w:szCs w:val="24"/>
+          <w:rtl w:val="0"/>
+        </w:rPr>
+        <w:t xml:space="preserve">Added more sample data to the database for testing purposes.</w:t>
+      </w:r>
+    </w:p>
+    <w:p>
+      <w:pPr>
+        <w:numPr>
+          <w:ilvl w:val="0"/>
+          <w:numId w:val="2"/>
+        </w:numPr>
+        <w:spacing w:line="480" w:lineRule="auto"/>
+        <w:ind w:left="720" w:hanging="360"/>
+        <w:contextualSpacing w:val="1"/>
+        <w:rPr>
+          <w:sz w:val="24"/>
+          <w:szCs w:val="24"/>
+          <w:u w:val="none"/>
+        </w:rPr>
+      </w:pPr>
+      <w:r>
+        <w:rPr>
+          <w:sz w:val="24"/>
+          <w:szCs w:val="24"/>
+          <w:rtl w:val="0"/>
+        </w:rPr>
+        <w:t xml:space="preserve">Started logout page.</w:t>
       </w:r>
       <w:r>
         <w:rPr>
@@ -345,6 +364,17 @@
       </w:pPr>
       <w:r>
         <w:rPr>
+          <w:rtl w:val="0"/>
+        </w:rPr>
+      </w:r>
+    </w:p>
+    <w:p>
+      <w:pPr>
+        <w:spacing w:line="480" w:lineRule="auto"/>
+        <w:contextualSpacing w:val="0"/>
+      </w:pPr>
+      <w:r>
+        <w:rPr>
           <w:b w:val="1"/>
           <w:sz w:val="24"/>
           <w:szCs w:val="24"/>
@@ -378,7 +408,7 @@
           <w:szCs w:val="24"/>
           <w:rtl w:val="0"/>
         </w:rPr>
-        <w:t xml:space="preserve">Continue process of allowing a user to post an item.</w:t>
+        <w:t xml:space="preserve">Start process of allowing a user to post an item for sale.</w:t>
       </w:r>
     </w:p>
     <w:p>
@@ -402,7 +432,7 @@
           <w:szCs w:val="24"/>
           <w:rtl w:val="0"/>
         </w:rPr>
-        <w:t xml:space="preserve">Display user’s info on the profile page.</w:t>
+        <w:t xml:space="preserve">Fix dynamic pages to redirect properly.</w:t>
       </w:r>
     </w:p>
     <w:p>
@@ -426,7 +456,7 @@
           <w:szCs w:val="24"/>
           <w:rtl w:val="0"/>
         </w:rPr>
-        <w:t xml:space="preserve">Implement cookies to store sessions and allow user to navigate back to home page once signed in (and view the altered page).</w:t>
+        <w:t xml:space="preserve">Change the profile page so that a user can edit their information if desired directly from the page.</w:t>
       </w:r>
     </w:p>
     <w:p>
@@ -450,31 +480,18 @@
           <w:szCs w:val="24"/>
           <w:rtl w:val="0"/>
         </w:rPr>
-        <w:t xml:space="preserve">Change the profile page so that a user can edit their information if desired directly from the page.</w:t>
-      </w:r>
-    </w:p>
-    <w:p>
-      <w:pPr>
-        <w:numPr>
-          <w:ilvl w:val="0"/>
-          <w:numId w:val="1"/>
-        </w:numPr>
-        <w:spacing w:line="480" w:lineRule="auto"/>
-        <w:ind w:left="720" w:hanging="360"/>
-        <w:contextualSpacing w:val="1"/>
-        <w:rPr>
-          <w:sz w:val="24"/>
-          <w:szCs w:val="24"/>
-          <w:u w:val="none"/>
-        </w:rPr>
-      </w:pPr>
-      <w:r>
-        <w:rPr>
-          <w:sz w:val="24"/>
-          <w:szCs w:val="24"/>
-          <w:rtl w:val="0"/>
-        </w:rPr>
-        <w:t xml:space="preserve">Make a page for logout.</w:t>
+        <w:t xml:space="preserve">Continue logout page.</w:t>
+      </w:r>
+    </w:p>
+    <w:p>
+      <w:pPr>
+        <w:spacing w:line="480" w:lineRule="auto"/>
+        <w:contextualSpacing w:val="0"/>
+      </w:pPr>
+      <w:r>
+        <w:rPr>
+          <w:rtl w:val="0"/>
+        </w:rPr>
       </w:r>
     </w:p>
     <w:p>
@@ -494,40 +511,6 @@
     </w:sectPr>
   </w:body>
 </w:document>
-</file>
-
-<file path=word/comments.xml><?xml version="1.0" encoding="utf-8"?>
-<w:comments xmlns:mc="http://schemas.openxmlformats.org/markup-compatibility/2006" xmlns:o="urn:schemas-microsoft-com:office:office" xmlns:r="http://schemas.openxmlformats.org/officeDocument/2006/relationships" xmlns:m="http://schemas.openxmlformats.org/officeDocument/2006/math" xmlns:v="urn:schemas-microsoft-com:vml" xmlns:wp="http://schemas.openxmlformats.org/drawingml/2006/wordprocessingDrawing" xmlns:w10="urn:schemas-microsoft-com:office:word" xmlns:w="http://schemas.openxmlformats.org/wordprocessingml/2006/main" xmlns:wne="http://schemas.microsoft.com/office/word/2006/wordml" xmlns:sl="http://schemas.openxmlformats.org/schemaLibrary/2006/main" xmlns:a="http://schemas.openxmlformats.org/drawingml/2006/main" xmlns:pic="http://schemas.openxmlformats.org/drawingml/2006/picture" xmlns:c="http://schemas.openxmlformats.org/drawingml/2006/chart" xmlns:lc="http://schemas.openxmlformats.org/drawingml/2006/lockedCanvas" xmlns:dgm="http://schemas.openxmlformats.org/drawingml/2006/diagram" xmlns:wps="http://schemas.microsoft.com/office/word/2010/wordprocessingShape" xmlns:wpg="http://schemas.microsoft.com/office/word/2010/wordprocessingGroup">
-  <w:comment w:author="Marie Hilpl" w:id="0" w:date="2016-11-21T04:44:03Z">
-    <w:p>
-      <w:pPr>
-        <w:keepNext w:val="0"/>
-        <w:keepLines w:val="0"/>
-        <w:widowControl w:val="0"/>
-        <w:spacing w:after="0" w:before="0" w:line="240" w:lineRule="auto"/>
-        <w:ind w:left="0" w:right="0" w:firstLine="0"/>
-        <w:contextualSpacing w:val="0"/>
-        <w:jc w:val="left"/>
-      </w:pPr>
-      <w:r>
-        <w:rPr>
-          <w:rFonts w:ascii="Arial" w:cs="Arial" w:eastAsia="Arial" w:hAnsi="Arial"/>
-          <w:b w:val="0"/>
-          <w:i w:val="0"/>
-          <w:smallCaps w:val="0"/>
-          <w:strike w:val="0"/>
-          <w:color w:val="000000"/>
-          <w:sz w:val="22"/>
-          <w:szCs w:val="22"/>
-          <w:u w:val="none"/>
-          <w:vertAlign w:val="baseline"/>
-          <w:rtl w:val="0"/>
-        </w:rPr>
-        <w:t xml:space="preserve">Were these done last week?</w:t>
-      </w:r>
-    </w:p>
-  </w:comment>
-</w:comments>
 </file>
 
 <file path=word/numbering.xml><?xml version="1.0" encoding="utf-8"?>

</xml_diff>